<commit_message>
docs (projet 320): Added docs for Class Tower
</commit_message>
<xml_diff>
--- a/P_POO 320.docx
+++ b/P_POO 320.docx
@@ -292,7 +292,7 @@
         </w:rPr>
         <w:fldChar w:fldCharType="separate"/>
       </w:r>
-      <w:hyperlink w:anchor="_Toc192251126" w:history="1">
+      <w:hyperlink w:anchor="_Toc192511419" w:history="1">
         <w:r>
           <w:rPr>
             <w:rStyle w:val="Lienhypertexte"/>
@@ -342,7 +342,7 @@
             <w:noProof/>
             <w:webHidden/>
           </w:rPr>
-          <w:instrText xml:space="preserve"> PAGEREF _Toc192251126 \h </w:instrText>
+          <w:instrText xml:space="preserve"> PAGEREF _Toc192511419 \h </w:instrText>
         </w:r>
         <w:r>
           <w:rPr>
@@ -390,7 +390,7 @@
           <w14:ligatures w14:val="standardContextual"/>
         </w:rPr>
       </w:pPr>
-      <w:hyperlink w:anchor="_Toc192251127" w:history="1">
+      <w:hyperlink w:anchor="_Toc192511420" w:history="1">
         <w:r>
           <w:rPr>
             <w:rStyle w:val="Lienhypertexte"/>
@@ -436,7 +436,7 @@
             <w:noProof/>
             <w:webHidden/>
           </w:rPr>
-          <w:instrText xml:space="preserve"> PAGEREF _Toc192251127 \h </w:instrText>
+          <w:instrText xml:space="preserve"> PAGEREF _Toc192511420 \h </w:instrText>
         </w:r>
         <w:r>
           <w:rPr>
@@ -486,7 +486,7 @@
           <w14:ligatures w14:val="standardContextual"/>
         </w:rPr>
       </w:pPr>
-      <w:hyperlink w:anchor="_Toc192251128" w:history="1">
+      <w:hyperlink w:anchor="_Toc192511421" w:history="1">
         <w:r>
           <w:rPr>
             <w:rStyle w:val="Lienhypertexte"/>
@@ -536,7 +536,7 @@
             <w:noProof/>
             <w:webHidden/>
           </w:rPr>
-          <w:instrText xml:space="preserve"> PAGEREF _Toc192251128 \h </w:instrText>
+          <w:instrText xml:space="preserve"> PAGEREF _Toc192511421 \h </w:instrText>
         </w:r>
         <w:r>
           <w:rPr>
@@ -584,7 +584,7 @@
           <w14:ligatures w14:val="standardContextual"/>
         </w:rPr>
       </w:pPr>
-      <w:hyperlink w:anchor="_Toc192251129" w:history="1">
+      <w:hyperlink w:anchor="_Toc192511422" w:history="1">
         <w:r>
           <w:rPr>
             <w:rStyle w:val="Lienhypertexte"/>
@@ -632,7 +632,7 @@
             <w:noProof/>
             <w:webHidden/>
           </w:rPr>
-          <w:instrText xml:space="preserve"> PAGEREF _Toc192251129 \h </w:instrText>
+          <w:instrText xml:space="preserve"> PAGEREF _Toc192511422 \h </w:instrText>
         </w:r>
         <w:r>
           <w:rPr>
@@ -665,6 +665,302 @@
     </w:p>
     <w:p>
       <w:pPr>
+        <w:pStyle w:val="TM10"/>
+        <w:tabs>
+          <w:tab w:val="left" w:pos="400"/>
+          <w:tab w:val="right" w:leader="dot" w:pos="9060"/>
+        </w:tabs>
+        <w:rPr>
+          <w:rFonts w:eastAsiaTheme="minorEastAsia" w:cstheme="minorBidi"/>
+          <w:b w:val="0"/>
+          <w:bCs w:val="0"/>
+          <w:caps w:val="0"/>
+          <w:noProof/>
+          <w:kern w:val="2"/>
+          <w:sz w:val="22"/>
+          <w:szCs w:val="22"/>
+          <w14:ligatures w14:val="standardContextual"/>
+        </w:rPr>
+      </w:pPr>
+      <w:hyperlink w:anchor="_Toc192511423" w:history="1">
+        <w:r>
+          <w:rPr>
+            <w:rStyle w:val="Lienhypertexte"/>
+            <w:noProof/>
+            <w:lang w:val="en-US"/>
+          </w:rPr>
+          <w:t>3</w:t>
+        </w:r>
+        <w:r>
+          <w:rPr>
+            <w:rFonts w:eastAsiaTheme="minorEastAsia" w:cstheme="minorBidi"/>
+            <w:b w:val="0"/>
+            <w:bCs w:val="0"/>
+            <w:caps w:val="0"/>
+            <w:noProof/>
+            <w:kern w:val="2"/>
+            <w:sz w:val="22"/>
+            <w:szCs w:val="22"/>
+            <w14:ligatures w14:val="standardContextual"/>
+          </w:rPr>
+          <w:tab/>
+        </w:r>
+        <w:r>
+          <w:rPr>
+            <w:rStyle w:val="Lienhypertexte"/>
+            <w:noProof/>
+            <w:lang w:val="en-US"/>
+          </w:rPr>
+          <w:t>PLAYER</w:t>
+        </w:r>
+        <w:r>
+          <w:rPr>
+            <w:noProof/>
+            <w:webHidden/>
+          </w:rPr>
+          <w:tab/>
+        </w:r>
+        <w:r>
+          <w:rPr>
+            <w:noProof/>
+            <w:webHidden/>
+          </w:rPr>
+          <w:fldChar w:fldCharType="begin"/>
+        </w:r>
+        <w:r>
+          <w:rPr>
+            <w:noProof/>
+            <w:webHidden/>
+          </w:rPr>
+          <w:instrText xml:space="preserve"> PAGEREF _Toc192511423 \h </w:instrText>
+        </w:r>
+        <w:r>
+          <w:rPr>
+            <w:noProof/>
+            <w:webHidden/>
+          </w:rPr>
+        </w:r>
+        <w:r>
+          <w:rPr>
+            <w:noProof/>
+            <w:webHidden/>
+          </w:rPr>
+          <w:fldChar w:fldCharType="separate"/>
+        </w:r>
+        <w:r>
+          <w:rPr>
+            <w:noProof/>
+            <w:webHidden/>
+          </w:rPr>
+          <w:t>3</w:t>
+        </w:r>
+        <w:r>
+          <w:rPr>
+            <w:noProof/>
+            <w:webHidden/>
+          </w:rPr>
+          <w:fldChar w:fldCharType="end"/>
+        </w:r>
+      </w:hyperlink>
+    </w:p>
+    <w:p>
+      <w:pPr>
+        <w:pStyle w:val="TM10"/>
+        <w:tabs>
+          <w:tab w:val="left" w:pos="400"/>
+          <w:tab w:val="right" w:leader="dot" w:pos="9060"/>
+        </w:tabs>
+        <w:rPr>
+          <w:rFonts w:eastAsiaTheme="minorEastAsia" w:cstheme="minorBidi"/>
+          <w:b w:val="0"/>
+          <w:bCs w:val="0"/>
+          <w:caps w:val="0"/>
+          <w:noProof/>
+          <w:kern w:val="2"/>
+          <w:sz w:val="22"/>
+          <w:szCs w:val="22"/>
+          <w14:ligatures w14:val="standardContextual"/>
+        </w:rPr>
+      </w:pPr>
+      <w:hyperlink w:anchor="_Toc192511424" w:history="1">
+        <w:r>
+          <w:rPr>
+            <w:rStyle w:val="Lienhypertexte"/>
+            <w:noProof/>
+          </w:rPr>
+          <w:t>4</w:t>
+        </w:r>
+        <w:r>
+          <w:rPr>
+            <w:rFonts w:eastAsiaTheme="minorEastAsia" w:cstheme="minorBidi"/>
+            <w:b w:val="0"/>
+            <w:bCs w:val="0"/>
+            <w:caps w:val="0"/>
+            <w:noProof/>
+            <w:kern w:val="2"/>
+            <w:sz w:val="22"/>
+            <w:szCs w:val="22"/>
+            <w14:ligatures w14:val="standardContextual"/>
+          </w:rPr>
+          <w:tab/>
+        </w:r>
+        <w:r>
+          <w:rPr>
+            <w:rStyle w:val="Lienhypertexte"/>
+            <w:noProof/>
+          </w:rPr>
+          <w:t>Ball</w:t>
+        </w:r>
+        <w:r>
+          <w:rPr>
+            <w:noProof/>
+            <w:webHidden/>
+          </w:rPr>
+          <w:tab/>
+        </w:r>
+        <w:r>
+          <w:rPr>
+            <w:noProof/>
+            <w:webHidden/>
+          </w:rPr>
+          <w:fldChar w:fldCharType="begin"/>
+        </w:r>
+        <w:r>
+          <w:rPr>
+            <w:noProof/>
+            <w:webHidden/>
+          </w:rPr>
+          <w:instrText xml:space="preserve"> PAGEREF _Toc192511424 \h </w:instrText>
+        </w:r>
+        <w:r>
+          <w:rPr>
+            <w:noProof/>
+            <w:webHidden/>
+          </w:rPr>
+        </w:r>
+        <w:r>
+          <w:rPr>
+            <w:noProof/>
+            <w:webHidden/>
+          </w:rPr>
+          <w:fldChar w:fldCharType="separate"/>
+        </w:r>
+        <w:r>
+          <w:rPr>
+            <w:noProof/>
+            <w:webHidden/>
+          </w:rPr>
+          <w:t>4</w:t>
+        </w:r>
+        <w:r>
+          <w:rPr>
+            <w:noProof/>
+            <w:webHidden/>
+          </w:rPr>
+          <w:fldChar w:fldCharType="end"/>
+        </w:r>
+      </w:hyperlink>
+    </w:p>
+    <w:p>
+      <w:pPr>
+        <w:pStyle w:val="TM10"/>
+        <w:tabs>
+          <w:tab w:val="left" w:pos="400"/>
+          <w:tab w:val="right" w:leader="dot" w:pos="9060"/>
+        </w:tabs>
+        <w:rPr>
+          <w:rFonts w:eastAsiaTheme="minorEastAsia" w:cstheme="minorBidi"/>
+          <w:b w:val="0"/>
+          <w:bCs w:val="0"/>
+          <w:caps w:val="0"/>
+          <w:noProof/>
+          <w:kern w:val="2"/>
+          <w:sz w:val="22"/>
+          <w:szCs w:val="22"/>
+          <w14:ligatures w14:val="standardContextual"/>
+        </w:rPr>
+      </w:pPr>
+      <w:hyperlink w:anchor="_Toc192511425" w:history="1">
+        <w:r>
+          <w:rPr>
+            <w:rStyle w:val="Lienhypertexte"/>
+            <w:noProof/>
+          </w:rPr>
+          <w:t>5</w:t>
+        </w:r>
+        <w:r>
+          <w:rPr>
+            <w:rFonts w:eastAsiaTheme="minorEastAsia" w:cstheme="minorBidi"/>
+            <w:b w:val="0"/>
+            <w:bCs w:val="0"/>
+            <w:caps w:val="0"/>
+            <w:noProof/>
+            <w:kern w:val="2"/>
+            <w:sz w:val="22"/>
+            <w:szCs w:val="22"/>
+            <w14:ligatures w14:val="standardContextual"/>
+          </w:rPr>
+          <w:tab/>
+        </w:r>
+        <w:r>
+          <w:rPr>
+            <w:rStyle w:val="Lienhypertexte"/>
+            <w:noProof/>
+          </w:rPr>
+          <w:t>Tower</w:t>
+        </w:r>
+        <w:r>
+          <w:rPr>
+            <w:noProof/>
+            <w:webHidden/>
+          </w:rPr>
+          <w:tab/>
+        </w:r>
+        <w:r>
+          <w:rPr>
+            <w:noProof/>
+            <w:webHidden/>
+          </w:rPr>
+          <w:fldChar w:fldCharType="begin"/>
+        </w:r>
+        <w:r>
+          <w:rPr>
+            <w:noProof/>
+            <w:webHidden/>
+          </w:rPr>
+          <w:instrText xml:space="preserve"> PAGEREF _Toc192511425 \h </w:instrText>
+        </w:r>
+        <w:r>
+          <w:rPr>
+            <w:noProof/>
+            <w:webHidden/>
+          </w:rPr>
+        </w:r>
+        <w:r>
+          <w:rPr>
+            <w:noProof/>
+            <w:webHidden/>
+          </w:rPr>
+          <w:fldChar w:fldCharType="separate"/>
+        </w:r>
+        <w:r>
+          <w:rPr>
+            <w:noProof/>
+            <w:webHidden/>
+          </w:rPr>
+          <w:t>5</w:t>
+        </w:r>
+        <w:r>
+          <w:rPr>
+            <w:noProof/>
+            <w:webHidden/>
+          </w:rPr>
+          <w:fldChar w:fldCharType="end"/>
+        </w:r>
+      </w:hyperlink>
+    </w:p>
+    <w:p>
+      <w:pPr>
         <w:rPr>
           <w:rFonts w:ascii="Arial" w:hAnsi="Arial" w:cs="Arial"/>
         </w:rPr>
@@ -694,7 +990,7 @@
           <w:rFonts w:ascii="Arial" w:hAnsi="Arial"/>
         </w:rPr>
       </w:pPr>
-      <w:bookmarkStart w:id="0" w:name="_Toc192251126"/>
+      <w:bookmarkStart w:id="0" w:name="_Toc192511419"/>
       <w:r>
         <w:rPr>
           <w:rFonts w:ascii="Arial" w:hAnsi="Arial"/>
@@ -714,7 +1010,7 @@
       <w:pPr>
         <w:pStyle w:val="Titre2"/>
       </w:pPr>
-      <w:bookmarkStart w:id="1" w:name="_Toc192251127"/>
+      <w:bookmarkStart w:id="1" w:name="_Toc192511420"/>
       <w:r>
         <w:t>Introduction</w:t>
       </w:r>
@@ -1075,7 +1371,7 @@
           <w:rFonts w:ascii="Arial" w:hAnsi="Arial"/>
         </w:rPr>
       </w:pPr>
-      <w:bookmarkStart w:id="2" w:name="_Toc192251128"/>
+      <w:bookmarkStart w:id="2" w:name="_Toc192511421"/>
       <w:r>
         <w:rPr>
           <w:rFonts w:ascii="Arial" w:hAnsi="Arial"/>
@@ -1105,7 +1401,7 @@
           <w:lang w:val="en-US"/>
         </w:rPr>
       </w:pPr>
-      <w:bookmarkStart w:id="3" w:name="_Toc192251129"/>
+      <w:bookmarkStart w:id="3" w:name="_Toc192511422"/>
       <w:r>
         <w:rPr>
           <w:lang w:val="en-US"/>
@@ -1227,12 +1523,14 @@
           <w:lang w:val="en-US"/>
         </w:rPr>
       </w:pPr>
+      <w:bookmarkStart w:id="4" w:name="_Toc192511423"/>
       <w:r>
         <w:rPr>
           <w:lang w:val="en-US"/>
         </w:rPr>
         <w:t>PLAYER</w:t>
       </w:r>
+      <w:bookmarkEnd w:id="4"/>
     </w:p>
     <w:p>
       <w:pPr>
@@ -1251,15 +1549,7 @@
           <w:b/>
           <w:bCs/>
         </w:rPr>
-        <w:t xml:space="preserve">3.1 </w:t>
-      </w:r>
-      <w:r>
-        <w:rPr>
-          <w:rFonts w:ascii="Arial" w:hAnsi="Arial" w:cs="Arial"/>
-          <w:b/>
-          <w:bCs/>
-        </w:rPr>
-        <w:t>Concept</w:t>
+        <w:t>3.1 Concept</w:t>
       </w:r>
     </w:p>
     <w:p>
@@ -1309,15 +1599,7 @@
           <w:b/>
           <w:bCs/>
         </w:rPr>
-        <w:t xml:space="preserve">3.2 </w:t>
-      </w:r>
-      <w:r>
-        <w:rPr>
-          <w:rFonts w:ascii="Arial" w:hAnsi="Arial" w:cs="Arial"/>
-          <w:b/>
-          <w:bCs/>
-        </w:rPr>
-        <w:t>Implémentation</w:t>
+        <w:t>3.2 Implémentation</w:t>
       </w:r>
     </w:p>
     <w:p>
@@ -1513,8 +1795,48 @@
           <w:szCs w:val="19"/>
           <w:highlight w:val="white"/>
         </w:rPr>
-        <w:t xml:space="preserve"> [</w:t>
-      </w:r>
+        <w:t xml:space="preserve"> []</w:t>
+      </w:r>
+      <w:r>
+        <w:rPr>
+          <w:rFonts w:ascii="Cascadia Mono" w:hAnsi="Cascadia Mono" w:cs="Cascadia Mono"/>
+          <w:color w:val="0000FF"/>
+          <w:sz w:val="19"/>
+          <w:szCs w:val="19"/>
+          <w:highlight w:val="white"/>
+        </w:rPr>
+        <w:t>Person</w:t>
+      </w:r>
+      <w:r>
+        <w:rPr>
+          <w:rFonts w:ascii="Arial" w:hAnsi="Arial" w:cs="Arial"/>
+          <w:sz w:val="16"/>
+          <w:szCs w:val="16"/>
+        </w:rPr>
+        <w:t>: je devais définir à quoi ressemblerait chaque joueur sur l'écran. Comme le jeu utilise la console, j'ai décidé de représenter le joueur avec un simple « bonhomme allumette » dessiné à l'aide de caractères ASCII.</w:t>
+      </w:r>
+    </w:p>
+    <w:p>
+      <w:pPr>
+        <w:autoSpaceDE w:val="0"/>
+        <w:autoSpaceDN w:val="0"/>
+        <w:adjustRightInd w:val="0"/>
+        <w:rPr>
+          <w:rFonts w:ascii="Arial" w:hAnsi="Arial" w:cs="Arial"/>
+        </w:rPr>
+      </w:pPr>
+    </w:p>
+    <w:p>
+      <w:pPr>
+        <w:autoSpaceDE w:val="0"/>
+        <w:autoSpaceDN w:val="0"/>
+        <w:adjustRightInd w:val="0"/>
+        <w:rPr>
+          <w:rFonts w:ascii="Arial" w:hAnsi="Arial" w:cs="Arial"/>
+          <w:sz w:val="16"/>
+          <w:szCs w:val="16"/>
+        </w:rPr>
+      </w:pPr>
       <w:r>
         <w:rPr>
           <w:rFonts w:ascii="Cascadia Mono" w:hAnsi="Cascadia Mono" w:cs="Cascadia Mono"/>
@@ -1523,8 +1845,247 @@
           <w:szCs w:val="19"/>
           <w:highlight w:val="white"/>
         </w:rPr>
-        <w:t>]</w:t>
-      </w:r>
+        <w:t>Display (</w:t>
+      </w:r>
+      <w:proofErr w:type="gramStart"/>
+      <w:r>
+        <w:rPr>
+          <w:rFonts w:ascii="Cascadia Mono" w:hAnsi="Cascadia Mono" w:cs="Cascadia Mono"/>
+          <w:color w:val="000000"/>
+          <w:sz w:val="19"/>
+          <w:szCs w:val="19"/>
+          <w:highlight w:val="white"/>
+        </w:rPr>
+        <w:t>)</w:t>
+      </w:r>
+      <w:r>
+        <w:rPr>
+          <w:rFonts w:ascii="Arial" w:hAnsi="Arial" w:cs="Arial"/>
+          <w:sz w:val="16"/>
+          <w:szCs w:val="16"/>
+        </w:rPr>
+        <w:t>:</w:t>
+      </w:r>
+      <w:proofErr w:type="gramEnd"/>
+      <w:r>
+        <w:rPr>
+          <w:rFonts w:ascii="Arial" w:hAnsi="Arial" w:cs="Arial"/>
+          <w:sz w:val="16"/>
+          <w:szCs w:val="16"/>
+        </w:rPr>
+        <w:t xml:space="preserve"> j'ai implémenté une méthode appelée Display pour gérer le dessin du joueur à l'écran. Cette méthode utilise la position actuelle du joueur pour définir la position du curseur et afficher la forme du joueur. Elle garantit également que le joueur est dessiné en utilisant la couleur spécifiée pour la différenciation.</w:t>
+      </w:r>
+    </w:p>
+    <w:p>
+      <w:pPr>
+        <w:autoSpaceDE w:val="0"/>
+        <w:autoSpaceDN w:val="0"/>
+        <w:adjustRightInd w:val="0"/>
+        <w:rPr>
+          <w:rFonts w:ascii="Arial" w:hAnsi="Arial" w:cs="Arial"/>
+          <w:sz w:val="16"/>
+          <w:szCs w:val="16"/>
+        </w:rPr>
+      </w:pPr>
+    </w:p>
+    <w:p>
+      <w:pPr>
+        <w:autoSpaceDE w:val="0"/>
+        <w:autoSpaceDN w:val="0"/>
+        <w:adjustRightInd w:val="0"/>
+        <w:rPr>
+          <w:rFonts w:ascii="Arial" w:hAnsi="Arial" w:cs="Arial"/>
+          <w:b/>
+          <w:bCs/>
+          <w:sz w:val="16"/>
+          <w:szCs w:val="16"/>
+        </w:rPr>
+      </w:pPr>
+      <w:r>
+        <w:rPr>
+          <w:rFonts w:ascii="Arial" w:hAnsi="Arial" w:cs="Arial"/>
+          <w:b/>
+          <w:bCs/>
+          <w:sz w:val="16"/>
+          <w:szCs w:val="16"/>
+        </w:rPr>
+        <w:t>Défis et solutions</w:t>
+      </w:r>
+    </w:p>
+    <w:p>
+      <w:pPr>
+        <w:autoSpaceDE w:val="0"/>
+        <w:autoSpaceDN w:val="0"/>
+        <w:adjustRightInd w:val="0"/>
+        <w:rPr>
+          <w:rFonts w:ascii="Arial" w:hAnsi="Arial" w:cs="Arial"/>
+          <w:sz w:val="16"/>
+          <w:szCs w:val="16"/>
+        </w:rPr>
+      </w:pPr>
+      <w:r>
+        <w:rPr>
+          <w:rFonts w:ascii="Arial" w:hAnsi="Arial" w:cs="Arial"/>
+          <w:b/>
+          <w:bCs/>
+          <w:sz w:val="16"/>
+          <w:szCs w:val="16"/>
+        </w:rPr>
+        <w:t>Affichage du joueur</w:t>
+      </w:r>
+      <w:r>
+        <w:rPr>
+          <w:rFonts w:ascii="Arial" w:hAnsi="Arial" w:cs="Arial"/>
+          <w:sz w:val="16"/>
+          <w:szCs w:val="16"/>
+        </w:rPr>
+        <w:t xml:space="preserve"> : l'un des défis était de dessiner le joueur sur l'écran de la console avec sa position exacte et dans la bonne couleur. Pour résoudre ce problème, j'ai utilisé </w:t>
+      </w:r>
+      <w:proofErr w:type="spellStart"/>
+      <w:r>
+        <w:rPr>
+          <w:rFonts w:ascii="Arial" w:hAnsi="Arial" w:cs="Arial"/>
+          <w:b/>
+          <w:bCs/>
+          <w:sz w:val="16"/>
+          <w:szCs w:val="16"/>
+        </w:rPr>
+        <w:t>Console.SetCursorPosition</w:t>
+      </w:r>
+      <w:proofErr w:type="spellEnd"/>
+      <w:r>
+        <w:rPr>
+          <w:rFonts w:ascii="Arial" w:hAnsi="Arial" w:cs="Arial"/>
+          <w:sz w:val="16"/>
+          <w:szCs w:val="16"/>
+        </w:rPr>
+        <w:t xml:space="preserve"> pour placer le joueur aux coordonnées correctes avant d'imprimer l'illustration ASCII.</w:t>
+      </w:r>
+    </w:p>
+    <w:p>
+      <w:pPr>
+        <w:autoSpaceDE w:val="0"/>
+        <w:autoSpaceDN w:val="0"/>
+        <w:adjustRightInd w:val="0"/>
+        <w:rPr>
+          <w:rFonts w:ascii="Arial" w:hAnsi="Arial" w:cs="Arial"/>
+          <w:sz w:val="16"/>
+          <w:szCs w:val="16"/>
+        </w:rPr>
+      </w:pPr>
+    </w:p>
+    <w:p>
+      <w:pPr>
+        <w:pStyle w:val="Titre1"/>
+      </w:pPr>
+      <w:bookmarkStart w:id="5" w:name="_Toc192511424"/>
+      <w:r>
+        <w:t>Ball</w:t>
+      </w:r>
+      <w:bookmarkEnd w:id="5"/>
+    </w:p>
+    <w:p>
+      <w:pPr>
+        <w:pStyle w:val="Corpsdetexte"/>
+        <w:ind w:left="0"/>
+        <w:rPr>
+          <w:rFonts w:ascii="Arial" w:hAnsi="Arial" w:cs="Arial"/>
+          <w:b/>
+          <w:bCs/>
+        </w:rPr>
+      </w:pPr>
+      <w:r>
+        <w:rPr>
+          <w:rFonts w:ascii="Arial" w:hAnsi="Arial" w:cs="Arial"/>
+          <w:b/>
+          <w:bCs/>
+        </w:rPr>
+        <w:t xml:space="preserve">4.1 </w:t>
+      </w:r>
+      <w:r>
+        <w:rPr>
+          <w:rFonts w:ascii="Arial" w:hAnsi="Arial" w:cs="Arial"/>
+          <w:b/>
+          <w:bCs/>
+        </w:rPr>
+        <w:t>Concept</w:t>
+      </w:r>
+    </w:p>
+    <w:p>
+      <w:pPr>
+        <w:pStyle w:val="Corpsdetexte"/>
+        <w:ind w:left="0"/>
+        <w:rPr>
+          <w:rFonts w:ascii="Arial" w:hAnsi="Arial" w:cs="Arial"/>
+          <w:sz w:val="16"/>
+          <w:szCs w:val="16"/>
+        </w:rPr>
+      </w:pPr>
+      <w:r>
+        <w:rPr>
+          <w:rFonts w:ascii="Arial" w:hAnsi="Arial" w:cs="Arial"/>
+          <w:sz w:val="16"/>
+          <w:szCs w:val="16"/>
+        </w:rPr>
+        <w:t>La classe Ball a été conçue pour représenter la balle dans le jeu, qui est un élément clé du gameplay. La balle doit pouvoir se déplacer, entrer en collision avec des objets (comme des tours et des joueurs) et être lancée avec une force et un angle réglable. La classe Ball suit également la position et la vitesse de la balle et gère la logique de ses interactions dans le monde du jeu.</w:t>
+      </w:r>
+    </w:p>
+    <w:p>
+      <w:pPr>
+        <w:pStyle w:val="Corpsdetexte"/>
+        <w:ind w:left="0"/>
+        <w:rPr>
+          <w:rFonts w:ascii="Arial" w:hAnsi="Arial" w:cs="Arial"/>
+          <w:b/>
+          <w:bCs/>
+        </w:rPr>
+      </w:pPr>
+      <w:r>
+        <w:rPr>
+          <w:rFonts w:ascii="Arial" w:hAnsi="Arial" w:cs="Arial"/>
+          <w:b/>
+          <w:bCs/>
+        </w:rPr>
+        <w:t xml:space="preserve">4.2 </w:t>
+      </w:r>
+      <w:r>
+        <w:rPr>
+          <w:rFonts w:ascii="Arial" w:hAnsi="Arial" w:cs="Arial"/>
+          <w:b/>
+          <w:bCs/>
+        </w:rPr>
+        <w:t>Implémentation</w:t>
+      </w:r>
+    </w:p>
+    <w:p>
+      <w:pPr>
+        <w:pStyle w:val="Corpsdetexte"/>
+        <w:ind w:left="0"/>
+        <w:rPr>
+          <w:rFonts w:ascii="Arial" w:hAnsi="Arial" w:cs="Arial"/>
+          <w:sz w:val="16"/>
+          <w:szCs w:val="16"/>
+        </w:rPr>
+      </w:pPr>
+      <w:r>
+        <w:rPr>
+          <w:rFonts w:ascii="Arial" w:hAnsi="Arial" w:cs="Arial"/>
+          <w:sz w:val="16"/>
+          <w:szCs w:val="16"/>
+        </w:rPr>
+        <w:t>L'idée de la classe Ball est venue du besoin d'avoir un objet qui se déplace sur l'écran, réagit aux entrées de l'utilisateur et interagit avec l'environnement du jeu (joueurs et tours). Voici les principaux composants que j'ai pris en compte lors de l'implémentation de la classe Ball :</w:t>
+      </w:r>
+    </w:p>
+    <w:p>
+      <w:pPr>
+        <w:pStyle w:val="Corpsdetexte"/>
+        <w:ind w:left="0"/>
+        <w:rPr>
+          <w:rFonts w:ascii="Arial" w:hAnsi="Arial" w:cs="Arial"/>
+          <w:b/>
+          <w:bCs/>
+        </w:rPr>
+      </w:pPr>
       <w:r>
         <w:rPr>
           <w:rFonts w:ascii="Cascadia Mono" w:hAnsi="Cascadia Mono" w:cs="Cascadia Mono"/>
@@ -1533,38 +2094,38 @@
           <w:szCs w:val="19"/>
           <w:highlight w:val="white"/>
         </w:rPr>
-        <w:t>Person</w:t>
-      </w:r>
-      <w:r>
-        <w:rPr>
-          <w:rFonts w:ascii="Arial" w:hAnsi="Arial" w:cs="Arial"/>
-          <w:sz w:val="16"/>
-          <w:szCs w:val="16"/>
-        </w:rPr>
-        <w:t>: je devais définir à quoi ressemblerait chaque joueur sur l'écran. Comme le jeu utilise la console, j'ai décidé de représenter le joueur avec un simple « bonhomme allumette » dessiné à l'aide de caractères ASCII.</w:t>
-      </w:r>
-    </w:p>
-    <w:p>
-      <w:pPr>
-        <w:autoSpaceDE w:val="0"/>
-        <w:autoSpaceDN w:val="0"/>
-        <w:adjustRightInd w:val="0"/>
-        <w:rPr>
-          <w:rFonts w:ascii="Arial" w:hAnsi="Arial" w:cs="Arial"/>
-        </w:rPr>
-      </w:pPr>
-    </w:p>
-    <w:p>
-      <w:pPr>
-        <w:autoSpaceDE w:val="0"/>
-        <w:autoSpaceDN w:val="0"/>
-        <w:adjustRightInd w:val="0"/>
-        <w:rPr>
-          <w:rFonts w:ascii="Arial" w:hAnsi="Arial" w:cs="Arial"/>
-          <w:sz w:val="16"/>
-          <w:szCs w:val="16"/>
-        </w:rPr>
-      </w:pPr>
+        <w:t>_</w:t>
+      </w:r>
+      <w:proofErr w:type="spellStart"/>
+      <w:r>
+        <w:rPr>
+          <w:rFonts w:ascii="Cascadia Mono" w:hAnsi="Cascadia Mono" w:cs="Cascadia Mono"/>
+          <w:color w:val="0000FF"/>
+          <w:sz w:val="19"/>
+          <w:szCs w:val="19"/>
+          <w:highlight w:val="white"/>
+        </w:rPr>
+        <w:t>ballposition</w:t>
+      </w:r>
+      <w:proofErr w:type="spellEnd"/>
+      <w:r>
+        <w:rPr>
+          <w:rFonts w:ascii="Cascadia Mono" w:hAnsi="Cascadia Mono" w:cs="Cascadia Mono"/>
+          <w:color w:val="0000FF"/>
+          <w:sz w:val="19"/>
+          <w:szCs w:val="19"/>
+        </w:rPr>
+        <w:t xml:space="preserve"> </w:t>
+      </w:r>
+      <w:r>
+        <w:rPr>
+          <w:rFonts w:ascii="Arial" w:hAnsi="Arial" w:cs="Arial"/>
+          <w:b/>
+          <w:bCs/>
+        </w:rPr>
+        <w:t xml:space="preserve">et </w:t>
+      </w:r>
+      <w:proofErr w:type="gramStart"/>
       <w:r>
         <w:rPr>
           <w:rFonts w:ascii="Cascadia Mono" w:hAnsi="Cascadia Mono" w:cs="Cascadia Mono"/>
@@ -1573,249 +2134,54 @@
           <w:szCs w:val="19"/>
           <w:highlight w:val="white"/>
         </w:rPr>
-        <w:t>Display (</w:t>
-      </w:r>
-      <w:proofErr w:type="gramStart"/>
-      <w:r>
-        <w:rPr>
-          <w:rFonts w:ascii="Cascadia Mono" w:hAnsi="Cascadia Mono" w:cs="Cascadia Mono"/>
-          <w:color w:val="000000"/>
-          <w:sz w:val="19"/>
-          <w:szCs w:val="19"/>
-          <w:highlight w:val="white"/>
-        </w:rPr>
-        <w:t>)</w:t>
-      </w:r>
-      <w:r>
+        <w:t>Velocity</w:t>
+      </w:r>
+      <w:r>
+        <w:rPr>
+          <w:rFonts w:ascii="Arial" w:hAnsi="Arial" w:cs="Arial"/>
+          <w:b/>
+          <w:bCs/>
+        </w:rPr>
+        <w:t>:</w:t>
+      </w:r>
+      <w:proofErr w:type="gramEnd"/>
+    </w:p>
+    <w:p>
+      <w:pPr>
+        <w:pStyle w:val="Corpsdetexte"/>
+        <w:ind w:left="0"/>
         <w:rPr>
           <w:rFonts w:ascii="Arial" w:hAnsi="Arial" w:cs="Arial"/>
           <w:sz w:val="16"/>
           <w:szCs w:val="16"/>
         </w:rPr>
-        <w:t>:</w:t>
-      </w:r>
-      <w:proofErr w:type="gramEnd"/>
+      </w:pPr>
       <w:r>
         <w:rPr>
           <w:rFonts w:ascii="Arial" w:hAnsi="Arial" w:cs="Arial"/>
           <w:sz w:val="16"/>
           <w:szCs w:val="16"/>
         </w:rPr>
-        <w:t xml:space="preserve"> j'ai implémenté une méthode appelée Display pour gérer le dessin du joueur à l'écran. Cette méthode utilise la position actuelle du joueur pour définir la position du curseur et afficher la forme du joueur. Elle garantit également que le joueur est dessiné en utilisant la couleur spécifiée pour la différenciation.</w:t>
+        <w:t>La position de la balle doit être suivie sur l'écran afin qu'elle puisse être dessinée au bon endroit.</w:t>
       </w:r>
     </w:p>
     <w:p>
       <w:pPr>
-        <w:autoSpaceDE w:val="0"/>
-        <w:autoSpaceDN w:val="0"/>
-        <w:adjustRightInd w:val="0"/>
+        <w:pStyle w:val="Corpsdetexte"/>
+        <w:ind w:left="0"/>
         <w:rPr>
           <w:rFonts w:ascii="Arial" w:hAnsi="Arial" w:cs="Arial"/>
           <w:sz w:val="16"/>
           <w:szCs w:val="16"/>
         </w:rPr>
       </w:pPr>
-    </w:p>
-    <w:p>
-      <w:pPr>
-        <w:autoSpaceDE w:val="0"/>
-        <w:autoSpaceDN w:val="0"/>
-        <w:adjustRightInd w:val="0"/>
-        <w:rPr>
-          <w:rFonts w:ascii="Arial" w:hAnsi="Arial" w:cs="Arial"/>
-          <w:b/>
-          <w:bCs/>
+      <w:r>
+        <w:rPr>
+          <w:rFonts w:ascii="Arial" w:hAnsi="Arial" w:cs="Arial"/>
           <w:sz w:val="16"/>
           <w:szCs w:val="16"/>
         </w:rPr>
-      </w:pPr>
-      <w:r>
-        <w:rPr>
-          <w:rFonts w:ascii="Arial" w:hAnsi="Arial" w:cs="Arial"/>
-          <w:b/>
-          <w:bCs/>
-          <w:sz w:val="16"/>
-          <w:szCs w:val="16"/>
-        </w:rPr>
-        <w:t>Défis et solutions</w:t>
-      </w:r>
-    </w:p>
-    <w:p>
-      <w:pPr>
-        <w:autoSpaceDE w:val="0"/>
-        <w:autoSpaceDN w:val="0"/>
-        <w:adjustRightInd w:val="0"/>
-        <w:rPr>
-          <w:rFonts w:ascii="Arial" w:hAnsi="Arial" w:cs="Arial"/>
-          <w:sz w:val="16"/>
-          <w:szCs w:val="16"/>
-        </w:rPr>
-      </w:pPr>
-      <w:r>
-        <w:rPr>
-          <w:rFonts w:ascii="Arial" w:hAnsi="Arial" w:cs="Arial"/>
-          <w:b/>
-          <w:bCs/>
-          <w:sz w:val="16"/>
-          <w:szCs w:val="16"/>
-        </w:rPr>
-        <w:t>Affichage du joueur</w:t>
-      </w:r>
-      <w:r>
-        <w:rPr>
-          <w:rFonts w:ascii="Arial" w:hAnsi="Arial" w:cs="Arial"/>
-          <w:sz w:val="16"/>
-          <w:szCs w:val="16"/>
-        </w:rPr>
-        <w:t xml:space="preserve"> : l'un des défis était de dessiner le joueur sur l'écran de la console avec sa position exacte et dans la bonne couleur. Pour résoudre ce problème, j'ai utilisé </w:t>
-      </w:r>
-      <w:proofErr w:type="spellStart"/>
-      <w:r>
-        <w:rPr>
-          <w:rFonts w:ascii="Arial" w:hAnsi="Arial" w:cs="Arial"/>
-          <w:b/>
-          <w:bCs/>
-          <w:sz w:val="16"/>
-          <w:szCs w:val="16"/>
-        </w:rPr>
-        <w:t>Console.SetCursorPosition</w:t>
-      </w:r>
-      <w:proofErr w:type="spellEnd"/>
-      <w:r>
-        <w:rPr>
-          <w:rFonts w:ascii="Arial" w:hAnsi="Arial" w:cs="Arial"/>
-          <w:sz w:val="16"/>
-          <w:szCs w:val="16"/>
-        </w:rPr>
-        <w:t xml:space="preserve"> pour placer le joueur aux coordonnées correctes avant d'imprimer l'illustration ASCII.</w:t>
-      </w:r>
-    </w:p>
-    <w:p>
-      <w:pPr>
-        <w:autoSpaceDE w:val="0"/>
-        <w:autoSpaceDN w:val="0"/>
-        <w:adjustRightInd w:val="0"/>
-        <w:rPr>
-          <w:rFonts w:ascii="Arial" w:hAnsi="Arial" w:cs="Arial"/>
-          <w:sz w:val="16"/>
-          <w:szCs w:val="16"/>
-        </w:rPr>
-      </w:pPr>
-    </w:p>
-    <w:p>
-      <w:pPr>
-        <w:pStyle w:val="Titre1"/>
-      </w:pPr>
-      <w:r>
-        <w:t>Ball</w:t>
-      </w:r>
-    </w:p>
-    <w:p>
-      <w:pPr>
-        <w:pStyle w:val="Corpsdetexte"/>
-        <w:ind w:left="0"/>
-        <w:rPr>
-          <w:rFonts w:ascii="Arial" w:hAnsi="Arial" w:cs="Arial"/>
-          <w:b/>
-          <w:bCs/>
-        </w:rPr>
-      </w:pPr>
-      <w:r>
-        <w:rPr>
-          <w:rFonts w:ascii="Arial" w:hAnsi="Arial" w:cs="Arial"/>
-          <w:b/>
-          <w:bCs/>
-        </w:rPr>
-        <w:t xml:space="preserve">4.1 </w:t>
-      </w:r>
-      <w:r>
-        <w:rPr>
-          <w:rFonts w:ascii="Arial" w:hAnsi="Arial" w:cs="Arial"/>
-          <w:b/>
-          <w:bCs/>
-        </w:rPr>
-        <w:t>Concept</w:t>
-      </w:r>
-    </w:p>
-    <w:p>
-      <w:pPr>
-        <w:pStyle w:val="Corpsdetexte"/>
-        <w:ind w:left="0"/>
-        <w:rPr>
-          <w:rFonts w:ascii="Arial" w:hAnsi="Arial" w:cs="Arial"/>
-          <w:sz w:val="16"/>
-          <w:szCs w:val="16"/>
-        </w:rPr>
-      </w:pPr>
-      <w:r>
-        <w:rPr>
-          <w:rFonts w:ascii="Arial" w:hAnsi="Arial" w:cs="Arial"/>
-          <w:sz w:val="16"/>
-          <w:szCs w:val="16"/>
-        </w:rPr>
-        <w:t xml:space="preserve">La classe Ball a été conçue pour représenter la balle dans le jeu, qui est un élément clé du gameplay. La balle doit pouvoir se déplacer, entrer en collision avec des objets (comme des tours et des joueurs) et être lancée avec une force et </w:t>
-      </w:r>
-      <w:r>
-        <w:rPr>
-          <w:rFonts w:ascii="Arial" w:hAnsi="Arial" w:cs="Arial"/>
-          <w:sz w:val="16"/>
-          <w:szCs w:val="16"/>
-        </w:rPr>
-        <w:t>un angle réglable</w:t>
-      </w:r>
-      <w:r>
-        <w:rPr>
-          <w:rFonts w:ascii="Arial" w:hAnsi="Arial" w:cs="Arial"/>
-          <w:sz w:val="16"/>
-          <w:szCs w:val="16"/>
-        </w:rPr>
-        <w:t>. La classe Ball suit également la position et la vitesse de la balle et gère la logique de ses interactions dans le monde du jeu.</w:t>
-      </w:r>
-    </w:p>
-    <w:p>
-      <w:pPr>
-        <w:pStyle w:val="Corpsdetexte"/>
-        <w:ind w:left="0"/>
-        <w:rPr>
-          <w:rFonts w:ascii="Arial" w:hAnsi="Arial" w:cs="Arial"/>
-          <w:b/>
-          <w:bCs/>
-        </w:rPr>
-      </w:pPr>
-      <w:r>
-        <w:rPr>
-          <w:rFonts w:ascii="Arial" w:hAnsi="Arial" w:cs="Arial"/>
-          <w:b/>
-          <w:bCs/>
-        </w:rPr>
-        <w:t xml:space="preserve">4.2 </w:t>
-      </w:r>
-      <w:r>
-        <w:rPr>
-          <w:rFonts w:ascii="Arial" w:hAnsi="Arial" w:cs="Arial"/>
-          <w:b/>
-          <w:bCs/>
-        </w:rPr>
-        <w:t>Implémentation</w:t>
-      </w:r>
-    </w:p>
-    <w:p>
-      <w:pPr>
-        <w:pStyle w:val="Corpsdetexte"/>
-        <w:ind w:left="0"/>
-        <w:rPr>
-          <w:rFonts w:ascii="Arial" w:hAnsi="Arial" w:cs="Arial"/>
-          <w:sz w:val="16"/>
-          <w:szCs w:val="16"/>
-        </w:rPr>
-      </w:pPr>
-      <w:r>
-        <w:rPr>
-          <w:rFonts w:ascii="Arial" w:hAnsi="Arial" w:cs="Arial"/>
-          <w:sz w:val="16"/>
-          <w:szCs w:val="16"/>
-        </w:rPr>
-        <w:t>L'idée de la classe Ball est venue du besoin d'avoir un objet qui se déplace sur l'écran, réagit aux entrées de l'utilisateur et interagit avec l'environnement du jeu (joueurs et tours). Voici les principaux composants que j'ai pris en compte lors de l'implémentation de la classe Ball :</w:t>
+        <w:t>La balle a également une vitesse, qui dictera la distance à laquelle elle se déplace à chaque image et dans quelle direction.</w:t>
       </w:r>
     </w:p>
     <w:p>
@@ -1836,20 +2202,25 @@
           <w:szCs w:val="19"/>
           <w:highlight w:val="white"/>
         </w:rPr>
-        <w:t>_</w:t>
-      </w:r>
-      <w:proofErr w:type="spellStart"/>
+        <w:t>GRAVITY</w:t>
+      </w:r>
       <w:r>
         <w:rPr>
           <w:rFonts w:ascii="Cascadia Mono" w:hAnsi="Cascadia Mono" w:cs="Cascadia Mono"/>
           <w:color w:val="0000FF"/>
           <w:sz w:val="19"/>
           <w:szCs w:val="19"/>
-          <w:highlight w:val="white"/>
-        </w:rPr>
-        <w:t>ballposition</w:t>
-      </w:r>
-      <w:proofErr w:type="spellEnd"/>
+        </w:rPr>
+        <w:t xml:space="preserve"> </w:t>
+      </w:r>
+      <w:r>
+        <w:rPr>
+          <w:rFonts w:ascii="Arial" w:hAnsi="Arial" w:cs="Arial"/>
+          <w:b/>
+          <w:bCs/>
+        </w:rPr>
+        <w:t xml:space="preserve">et </w:t>
+      </w:r>
       <w:r>
         <w:rPr>
           <w:rFonts w:ascii="Cascadia Mono" w:hAnsi="Cascadia Mono" w:cs="Cascadia Mono"/>
@@ -1857,130 +2228,7 @@
           <w:sz w:val="19"/>
           <w:szCs w:val="19"/>
         </w:rPr>
-        <w:t xml:space="preserve"> </w:t>
-      </w:r>
-      <w:r>
-        <w:rPr>
-          <w:rFonts w:ascii="Arial" w:hAnsi="Arial" w:cs="Arial"/>
-          <w:b/>
-          <w:bCs/>
-        </w:rPr>
-        <w:t xml:space="preserve">et </w:t>
-      </w:r>
-      <w:proofErr w:type="gramStart"/>
-      <w:r>
-        <w:rPr>
-          <w:rFonts w:ascii="Cascadia Mono" w:hAnsi="Cascadia Mono" w:cs="Cascadia Mono"/>
-          <w:color w:val="000000"/>
-          <w:sz w:val="19"/>
-          <w:szCs w:val="19"/>
-          <w:highlight w:val="white"/>
-        </w:rPr>
-        <w:t>Velocity</w:t>
-      </w:r>
-      <w:r>
-        <w:rPr>
-          <w:rFonts w:ascii="Arial" w:hAnsi="Arial" w:cs="Arial"/>
-          <w:b/>
-          <w:bCs/>
-        </w:rPr>
-        <w:t>:</w:t>
-      </w:r>
-      <w:proofErr w:type="gramEnd"/>
-    </w:p>
-    <w:p>
-      <w:pPr>
-        <w:pStyle w:val="Corpsdetexte"/>
-        <w:ind w:left="0"/>
-        <w:rPr>
-          <w:rFonts w:ascii="Arial" w:hAnsi="Arial" w:cs="Arial"/>
-          <w:sz w:val="16"/>
-          <w:szCs w:val="16"/>
-        </w:rPr>
-      </w:pPr>
-      <w:r>
-        <w:rPr>
-          <w:rFonts w:ascii="Arial" w:hAnsi="Arial" w:cs="Arial"/>
-          <w:sz w:val="16"/>
-          <w:szCs w:val="16"/>
-        </w:rPr>
-        <w:t>La position de la balle doit être suivie sur l'écran afin qu'elle puisse être dessinée au bon endroit.</w:t>
-      </w:r>
-    </w:p>
-    <w:p>
-      <w:pPr>
-        <w:pStyle w:val="Corpsdetexte"/>
-        <w:ind w:left="0"/>
-        <w:rPr>
-          <w:rFonts w:ascii="Arial" w:hAnsi="Arial" w:cs="Arial"/>
-          <w:sz w:val="16"/>
-          <w:szCs w:val="16"/>
-        </w:rPr>
-      </w:pPr>
-      <w:r>
-        <w:rPr>
-          <w:rFonts w:ascii="Arial" w:hAnsi="Arial" w:cs="Arial"/>
-          <w:sz w:val="16"/>
-          <w:szCs w:val="16"/>
-        </w:rPr>
-        <w:t>La balle a également une vitesse, qui dictera la distance à laquelle elle se déplace à chaque image et dans quelle direction.</w:t>
-      </w:r>
-    </w:p>
-    <w:p>
-      <w:pPr>
-        <w:pStyle w:val="Corpsdetexte"/>
-        <w:ind w:left="0"/>
-        <w:rPr>
-          <w:rFonts w:ascii="Arial" w:hAnsi="Arial" w:cs="Arial"/>
-          <w:b/>
-          <w:bCs/>
-        </w:rPr>
-      </w:pPr>
-      <w:r>
-        <w:rPr>
-          <w:rFonts w:ascii="Cascadia Mono" w:hAnsi="Cascadia Mono" w:cs="Cascadia Mono"/>
-          <w:color w:val="0000FF"/>
-          <w:sz w:val="19"/>
-          <w:szCs w:val="19"/>
-          <w:highlight w:val="white"/>
-        </w:rPr>
-        <w:t>GRAVITY</w:t>
-      </w:r>
-      <w:r>
-        <w:rPr>
-          <w:rFonts w:ascii="Cascadia Mono" w:hAnsi="Cascadia Mono" w:cs="Cascadia Mono"/>
-          <w:color w:val="0000FF"/>
-          <w:sz w:val="19"/>
-          <w:szCs w:val="19"/>
-        </w:rPr>
-        <w:t xml:space="preserve"> </w:t>
-      </w:r>
-      <w:r>
-        <w:rPr>
-          <w:rFonts w:ascii="Arial" w:hAnsi="Arial" w:cs="Arial"/>
-          <w:b/>
-          <w:bCs/>
-        </w:rPr>
-        <w:t xml:space="preserve">et </w:t>
-      </w:r>
-      <w:r>
-        <w:rPr>
-          <w:rFonts w:ascii="Cascadia Mono" w:hAnsi="Cascadia Mono" w:cs="Cascadia Mono"/>
-          <w:color w:val="0000FF"/>
-          <w:sz w:val="19"/>
-          <w:szCs w:val="19"/>
-          <w:highlight w:val="white"/>
-        </w:rPr>
-        <w:t>F</w:t>
-      </w:r>
-      <w:r>
-        <w:rPr>
-          <w:rFonts w:ascii="Cascadia Mono" w:hAnsi="Cascadia Mono" w:cs="Cascadia Mono"/>
-          <w:color w:val="0000FF"/>
-          <w:sz w:val="19"/>
-          <w:szCs w:val="19"/>
-        </w:rPr>
-        <w:t>RICTION</w:t>
+        <w:t>TIME_STEP</w:t>
       </w:r>
       <w:r>
         <w:rPr>
@@ -2363,6 +2611,23 @@
           <w:rFonts w:ascii="Arial" w:hAnsi="Arial" w:cs="Arial"/>
           <w:b/>
           <w:bCs/>
+        </w:rPr>
+      </w:pPr>
+      <w:r>
+        <w:rPr>
+          <w:rFonts w:ascii="Arial" w:hAnsi="Arial" w:cs="Arial"/>
+          <w:b/>
+          <w:bCs/>
+        </w:rPr>
+        <w:t>Défis et solutions</w:t>
+      </w:r>
+    </w:p>
+    <w:p>
+      <w:pPr>
+        <w:pStyle w:val="Corpsdetexte"/>
+        <w:ind w:left="0"/>
+        <w:rPr>
+          <w:rFonts w:ascii="Arial" w:hAnsi="Arial" w:cs="Arial"/>
           <w:sz w:val="16"/>
           <w:szCs w:val="16"/>
         </w:rPr>
@@ -2375,7 +2640,15 @@
           <w:sz w:val="16"/>
           <w:szCs w:val="16"/>
         </w:rPr>
-        <w:t>Défis et solutions</w:t>
+        <w:t>Physique du mouvement</w:t>
+      </w:r>
+      <w:r>
+        <w:rPr>
+          <w:rFonts w:ascii="Arial" w:hAnsi="Arial" w:cs="Arial"/>
+          <w:sz w:val="16"/>
+          <w:szCs w:val="16"/>
+        </w:rPr>
+        <w:t> : l'implémentation du comportement de la vitesse et de la gravité a nécessité une certaine réflexion, notamment sur la manière de simuler un mouvement réaliste dans les limites de la console. Les constantes de friction et de GRAVITÉ permettent un comportement plus fluide.</w:t>
       </w:r>
     </w:p>
     <w:p>
@@ -2391,10 +2664,20 @@
       <w:r>
         <w:rPr>
           <w:rFonts w:ascii="Arial" w:hAnsi="Arial" w:cs="Arial"/>
+          <w:b/>
+          <w:bCs/>
           <w:sz w:val="16"/>
           <w:szCs w:val="16"/>
         </w:rPr>
-        <w:t>Physique du mouvement : l'implémentation du comportement de la vitesse et de la gravité a nécessité une certaine réflexion, notamment sur la manière de simuler un mouvement réaliste dans les limites de la console. Les constantes de friction et de GRAVITÉ permettent un comportement plus fluide.</w:t>
+        <w:t>Détection des collisions</w:t>
+      </w:r>
+      <w:r>
+        <w:rPr>
+          <w:rFonts w:ascii="Arial" w:hAnsi="Arial" w:cs="Arial"/>
+          <w:sz w:val="16"/>
+          <w:szCs w:val="16"/>
+        </w:rPr>
+        <w:t> : la détection des collisions entre la balle, les joueurs et les tours était essentielle au gameplay, et la structure du code permet de vérifier facilement la position de la balle par rapport aux autres objets du jeu.</w:t>
       </w:r>
     </w:p>
     <w:p>
@@ -2410,10 +2693,46 @@
       <w:r>
         <w:rPr>
           <w:rFonts w:ascii="Arial" w:hAnsi="Arial" w:cs="Arial"/>
+          <w:b/>
+          <w:bCs/>
           <w:sz w:val="16"/>
           <w:szCs w:val="16"/>
         </w:rPr>
-        <w:t>Détection des collisions : la détection des collisions entre la balle, les joueurs et les tours était essentielle au gameplay, et la structure du code permet de vérifier facilement la position de la balle par rapport aux autres objets du jeu.</w:t>
+        <w:t>Affichage visuel</w:t>
+      </w:r>
+      <w:r>
+        <w:rPr>
+          <w:rFonts w:ascii="Arial" w:hAnsi="Arial" w:cs="Arial"/>
+          <w:sz w:val="16"/>
+          <w:szCs w:val="16"/>
+        </w:rPr>
+        <w:t xml:space="preserve"> : la balle est représentée par un simple caractère (« ● ») qui s'affiche à la position appropriée. La balle est effacée de l'emplacement précédent à l'aide de </w:t>
+      </w:r>
+      <w:proofErr w:type="spellStart"/>
+      <w:r>
+        <w:rPr>
+          <w:rFonts w:ascii="Arial" w:hAnsi="Arial" w:cs="Arial"/>
+          <w:sz w:val="16"/>
+          <w:szCs w:val="16"/>
+        </w:rPr>
+        <w:t>LastBallPosition</w:t>
+      </w:r>
+      <w:proofErr w:type="spellEnd"/>
+      <w:r>
+        <w:rPr>
+          <w:rFonts w:ascii="Arial" w:hAnsi="Arial" w:cs="Arial"/>
+          <w:sz w:val="16"/>
+          <w:szCs w:val="16"/>
+        </w:rPr>
+        <w:t>.</w:t>
+      </w:r>
+      <w:r>
+        <w:rPr>
+          <w:rFonts w:ascii="Arial" w:hAnsi="Arial" w:cs="Arial"/>
+          <w:sz w:val="16"/>
+          <w:szCs w:val="16"/>
+        </w:rPr>
+        <w:t xml:space="preserve"> </w:t>
       </w:r>
     </w:p>
     <w:p>
@@ -2429,28 +2748,530 @@
       <w:r>
         <w:rPr>
           <w:rFonts w:ascii="Arial" w:hAnsi="Arial" w:cs="Arial"/>
+          <w:b/>
+          <w:bCs/>
           <w:sz w:val="16"/>
           <w:szCs w:val="16"/>
         </w:rPr>
-        <w:t xml:space="preserve">Affichage visuel : la balle est représentée par un simple caractère (« ● ») qui s'affiche à la position appropriée. La balle est effacée de l'emplacement précédent à l'aide de </w:t>
-      </w:r>
-      <w:proofErr w:type="spellStart"/>
+        <w:t>TIME_STEP</w:t>
+      </w:r>
       <w:r>
         <w:rPr>
           <w:rFonts w:ascii="Arial" w:hAnsi="Arial" w:cs="Arial"/>
           <w:sz w:val="16"/>
           <w:szCs w:val="16"/>
         </w:rPr>
-        <w:t>LastBallPosition</w:t>
-      </w:r>
-      <w:proofErr w:type="spellEnd"/>
+        <w:t xml:space="preserve"> : </w:t>
+      </w:r>
       <w:r>
         <w:rPr>
           <w:rFonts w:ascii="Arial" w:hAnsi="Arial" w:cs="Arial"/>
           <w:sz w:val="16"/>
           <w:szCs w:val="16"/>
         </w:rPr>
-        <w:t>.</w:t>
+        <w:t>S</w:t>
+      </w:r>
+      <w:r>
+        <w:rPr>
+          <w:rFonts w:ascii="Arial" w:hAnsi="Arial" w:cs="Arial"/>
+          <w:sz w:val="16"/>
+          <w:szCs w:val="16"/>
+        </w:rPr>
+        <w:t xml:space="preserve">i </w:t>
+      </w:r>
+      <w:r>
+        <w:rPr>
+          <w:rFonts w:ascii="Arial" w:hAnsi="Arial" w:cs="Arial"/>
+          <w:sz w:val="16"/>
+          <w:szCs w:val="16"/>
+        </w:rPr>
+        <w:t xml:space="preserve">le </w:t>
+      </w:r>
+      <w:proofErr w:type="spellStart"/>
+      <w:r>
+        <w:rPr>
+          <w:rFonts w:ascii="Arial" w:hAnsi="Arial" w:cs="Arial"/>
+          <w:sz w:val="16"/>
+          <w:szCs w:val="16"/>
+        </w:rPr>
+        <w:t>time_step</w:t>
+      </w:r>
+      <w:proofErr w:type="spellEnd"/>
+      <w:r>
+        <w:rPr>
+          <w:rFonts w:ascii="Arial" w:hAnsi="Arial" w:cs="Arial"/>
+          <w:sz w:val="16"/>
+          <w:szCs w:val="16"/>
+        </w:rPr>
+        <w:t xml:space="preserve"> est </w:t>
+      </w:r>
+      <w:r>
+        <w:rPr>
+          <w:rFonts w:ascii="Arial" w:hAnsi="Arial" w:cs="Arial"/>
+          <w:sz w:val="16"/>
+          <w:szCs w:val="16"/>
+        </w:rPr>
+        <w:t>plus</w:t>
+      </w:r>
+      <w:r>
+        <w:rPr>
+          <w:rFonts w:ascii="Arial" w:hAnsi="Arial" w:cs="Arial"/>
+          <w:sz w:val="16"/>
+          <w:szCs w:val="16"/>
+        </w:rPr>
+        <w:t xml:space="preserve"> grand que 0.1 </w:t>
+      </w:r>
+      <w:r>
+        <w:rPr>
+          <w:rFonts w:ascii="Arial" w:hAnsi="Arial" w:cs="Arial"/>
+          <w:sz w:val="16"/>
+          <w:szCs w:val="16"/>
+        </w:rPr>
+        <w:t>alors il y aura des problèmes des suppression des bonnes cases.</w:t>
+      </w:r>
+    </w:p>
+    <w:p>
+      <w:pPr>
+        <w:pStyle w:val="Corpsdetexte"/>
+        <w:ind w:left="0"/>
+        <w:rPr>
+          <w:rFonts w:ascii="Arial" w:hAnsi="Arial" w:cs="Arial"/>
+          <w:sz w:val="16"/>
+          <w:szCs w:val="16"/>
+        </w:rPr>
+      </w:pPr>
+    </w:p>
+    <w:p>
+      <w:pPr>
+        <w:pStyle w:val="Corpsdetexte"/>
+        <w:ind w:left="0"/>
+        <w:rPr>
+          <w:rFonts w:ascii="Arial" w:hAnsi="Arial" w:cs="Arial"/>
+          <w:sz w:val="16"/>
+          <w:szCs w:val="16"/>
+        </w:rPr>
+      </w:pPr>
+    </w:p>
+    <w:p>
+      <w:pPr>
+        <w:pStyle w:val="Corpsdetexte"/>
+        <w:ind w:left="0"/>
+        <w:rPr>
+          <w:rFonts w:ascii="Arial" w:hAnsi="Arial" w:cs="Arial"/>
+          <w:sz w:val="16"/>
+          <w:szCs w:val="16"/>
+        </w:rPr>
+      </w:pPr>
+    </w:p>
+    <w:p>
+      <w:pPr>
+        <w:pStyle w:val="Corpsdetexte"/>
+        <w:ind w:left="0"/>
+        <w:rPr>
+          <w:rFonts w:ascii="Arial" w:hAnsi="Arial" w:cs="Arial"/>
+          <w:sz w:val="16"/>
+          <w:szCs w:val="16"/>
+        </w:rPr>
+      </w:pPr>
+    </w:p>
+    <w:p>
+      <w:pPr>
+        <w:pStyle w:val="Corpsdetexte"/>
+        <w:ind w:left="0"/>
+        <w:rPr>
+          <w:rFonts w:ascii="Arial" w:hAnsi="Arial" w:cs="Arial"/>
+          <w:sz w:val="16"/>
+          <w:szCs w:val="16"/>
+        </w:rPr>
+      </w:pPr>
+    </w:p>
+    <w:p>
+      <w:pPr>
+        <w:pStyle w:val="Titre1"/>
+      </w:pPr>
+      <w:bookmarkStart w:id="6" w:name="_Toc192511425"/>
+      <w:r>
+        <w:t>Tower</w:t>
+      </w:r>
+      <w:bookmarkEnd w:id="6"/>
+    </w:p>
+    <w:p>
+      <w:pPr>
+        <w:pStyle w:val="Corpsdetexte"/>
+        <w:rPr>
+          <w:rFonts w:ascii="Arial" w:hAnsi="Arial" w:cs="Arial"/>
+          <w:b/>
+          <w:bCs/>
+        </w:rPr>
+      </w:pPr>
+      <w:r>
+        <w:rPr>
+          <w:rFonts w:ascii="Arial" w:hAnsi="Arial" w:cs="Arial"/>
+          <w:b/>
+          <w:bCs/>
+        </w:rPr>
+        <w:t xml:space="preserve">5.1 </w:t>
+      </w:r>
+      <w:r>
+        <w:rPr>
+          <w:rFonts w:ascii="Arial" w:hAnsi="Arial" w:cs="Arial"/>
+          <w:b/>
+          <w:bCs/>
+        </w:rPr>
+        <w:t>Concept</w:t>
+      </w:r>
+    </w:p>
+    <w:p>
+      <w:pPr>
+        <w:pStyle w:val="Corpsdetexte"/>
+        <w:rPr>
+          <w:rFonts w:ascii="Arial" w:hAnsi="Arial" w:cs="Arial"/>
+        </w:rPr>
+      </w:pPr>
+      <w:r>
+        <w:rPr>
+          <w:rFonts w:ascii="Arial" w:hAnsi="Arial" w:cs="Arial"/>
+        </w:rPr>
+        <w:t>La classe Tower représente les tours du jeu. Chaque tour possède une position spécifique, des dimensions (hauteur et largeur) et une représentation à l'écran. Le but de la classe est d'encapsuler les propriétés et les comportements de la tour, notamment sa position, sa représentation graphique et ses interactions avec d'autres éléments du jeu tels que la balle.</w:t>
+      </w:r>
+    </w:p>
+    <w:p>
+      <w:pPr>
+        <w:pStyle w:val="Corpsdetexte"/>
+        <w:ind w:left="0"/>
+        <w:rPr>
+          <w:rFonts w:ascii="Arial" w:hAnsi="Arial" w:cs="Arial"/>
+          <w:b/>
+          <w:bCs/>
+        </w:rPr>
+      </w:pPr>
+      <w:r>
+        <w:rPr>
+          <w:rFonts w:ascii="Arial" w:hAnsi="Arial" w:cs="Arial"/>
+          <w:b/>
+          <w:bCs/>
+        </w:rPr>
+        <w:t xml:space="preserve">          5.2 Implémentation</w:t>
+      </w:r>
+    </w:p>
+    <w:p>
+      <w:pPr>
+        <w:pStyle w:val="Corpsdetexte"/>
+        <w:rPr>
+          <w:rFonts w:ascii="Arial" w:hAnsi="Arial" w:cs="Arial"/>
+        </w:rPr>
+      </w:pPr>
+      <w:r>
+        <w:rPr>
+          <w:rFonts w:ascii="Arial" w:hAnsi="Arial" w:cs="Arial"/>
+        </w:rPr>
+        <w:t>Pour commencer, je savais que chaque joueur avait besoin de plusieurs propriétés :</w:t>
+      </w:r>
+    </w:p>
+    <w:p>
+      <w:pPr>
+        <w:pStyle w:val="Corpsdetexte"/>
+        <w:rPr>
+          <w:rFonts w:ascii="Arial" w:hAnsi="Arial" w:cs="Arial"/>
+        </w:rPr>
+      </w:pPr>
+      <w:r>
+        <w:rPr>
+          <w:rFonts w:ascii="Arial" w:hAnsi="Arial" w:cs="Arial"/>
+        </w:rPr>
+        <w:t>_</w:t>
+      </w:r>
+      <w:proofErr w:type="spellStart"/>
+      <w:r>
+        <w:rPr>
+          <w:rFonts w:ascii="Arial" w:hAnsi="Arial" w:cs="Arial"/>
+          <w:b/>
+          <w:bCs/>
+        </w:rPr>
+        <w:t>towerposition</w:t>
+      </w:r>
+      <w:proofErr w:type="spellEnd"/>
+      <w:r>
+        <w:rPr>
+          <w:rFonts w:ascii="Arial" w:hAnsi="Arial" w:cs="Arial"/>
+        </w:rPr>
+        <w:t> : il s'agit du champ privé pour stocker la position de la tour. Il est représenté par un Vector2, qui stocke les coordonnées X et Y.</w:t>
+      </w:r>
+    </w:p>
+    <w:p>
+      <w:pPr>
+        <w:pStyle w:val="Corpsdetexte"/>
+        <w:rPr>
+          <w:rFonts w:ascii="Arial" w:hAnsi="Arial" w:cs="Arial"/>
+        </w:rPr>
+      </w:pPr>
+      <w:proofErr w:type="spellStart"/>
+      <w:r>
+        <w:rPr>
+          <w:rFonts w:ascii="Arial" w:hAnsi="Arial" w:cs="Arial"/>
+          <w:b/>
+          <w:bCs/>
+        </w:rPr>
+        <w:t>TowerPosition</w:t>
+      </w:r>
+      <w:proofErr w:type="spellEnd"/>
+      <w:r>
+        <w:rPr>
+          <w:rFonts w:ascii="Arial" w:hAnsi="Arial" w:cs="Arial"/>
+        </w:rPr>
+        <w:t> : cette propriété publique permet d'obtenir ou de définir la position de la tour.</w:t>
+      </w:r>
+    </w:p>
+    <w:p>
+      <w:pPr>
+        <w:pStyle w:val="Corpsdetexte"/>
+        <w:rPr>
+          <w:rFonts w:ascii="Arial" w:hAnsi="Arial" w:cs="Arial"/>
+        </w:rPr>
+      </w:pPr>
+      <w:proofErr w:type="spellStart"/>
+      <w:r>
+        <w:rPr>
+          <w:rFonts w:ascii="Arial" w:hAnsi="Arial" w:cs="Arial"/>
+          <w:b/>
+          <w:bCs/>
+        </w:rPr>
+        <w:t>Height</w:t>
+      </w:r>
+      <w:proofErr w:type="spellEnd"/>
+      <w:r>
+        <w:rPr>
+          <w:rFonts w:ascii="Arial" w:hAnsi="Arial" w:cs="Arial"/>
+        </w:rPr>
+        <w:t xml:space="preserve"> et </w:t>
+      </w:r>
+      <w:proofErr w:type="spellStart"/>
+      <w:r>
+        <w:rPr>
+          <w:rFonts w:ascii="Arial" w:hAnsi="Arial" w:cs="Arial"/>
+          <w:b/>
+          <w:bCs/>
+        </w:rPr>
+        <w:t>Width</w:t>
+      </w:r>
+      <w:proofErr w:type="spellEnd"/>
+      <w:r>
+        <w:rPr>
+          <w:rFonts w:ascii="Arial" w:hAnsi="Arial" w:cs="Arial"/>
+        </w:rPr>
+        <w:t> : ces propriétés représentent les dimensions de la tour.</w:t>
+      </w:r>
+    </w:p>
+    <w:p>
+      <w:pPr>
+        <w:pStyle w:val="Corpsdetexte"/>
+        <w:rPr>
+          <w:rFonts w:ascii="Arial" w:hAnsi="Arial" w:cs="Arial"/>
+        </w:rPr>
+      </w:pPr>
+      <w:r>
+        <w:rPr>
+          <w:rFonts w:ascii="Arial" w:hAnsi="Arial" w:cs="Arial"/>
+        </w:rPr>
+        <w:t>WALL_FORM : un caractère constant ('●') est utilisé pour représenter visuellement la tour à l'écran.</w:t>
+      </w:r>
+    </w:p>
+    <w:p>
+      <w:pPr>
+        <w:pStyle w:val="Corpsdetexte"/>
+        <w:rPr>
+          <w:rFonts w:ascii="Arial" w:hAnsi="Arial" w:cs="Arial"/>
+        </w:rPr>
+      </w:pPr>
+      <w:proofErr w:type="spellStart"/>
+      <w:r>
+        <w:rPr>
+          <w:rFonts w:ascii="Arial" w:hAnsi="Arial" w:cs="Arial"/>
+          <w:b/>
+          <w:bCs/>
+        </w:rPr>
+        <w:t>CellState</w:t>
+      </w:r>
+      <w:proofErr w:type="spellEnd"/>
+      <w:r>
+        <w:rPr>
+          <w:rFonts w:ascii="Arial" w:hAnsi="Arial" w:cs="Arial"/>
+        </w:rPr>
+        <w:t xml:space="preserve"> : un tableau 2D de valeurs booléennes représente l'état de chaque cellule de la tour. </w:t>
+      </w:r>
+      <w:proofErr w:type="spellStart"/>
+      <w:proofErr w:type="gramStart"/>
+      <w:r>
+        <w:rPr>
+          <w:rFonts w:ascii="Arial" w:hAnsi="Arial" w:cs="Arial"/>
+        </w:rPr>
+        <w:t>true</w:t>
+      </w:r>
+      <w:proofErr w:type="spellEnd"/>
+      <w:proofErr w:type="gramEnd"/>
+      <w:r>
+        <w:rPr>
+          <w:rFonts w:ascii="Arial" w:hAnsi="Arial" w:cs="Arial"/>
+        </w:rPr>
+        <w:t xml:space="preserve"> signifie que la cellule est intacte et false signifie qu'elle est détruite.</w:t>
+      </w:r>
+    </w:p>
+    <w:p>
+      <w:pPr>
+        <w:pStyle w:val="Corpsdetexte"/>
+        <w:rPr>
+          <w:rFonts w:ascii="Arial" w:hAnsi="Arial" w:cs="Arial"/>
+        </w:rPr>
+      </w:pPr>
+      <w:r>
+        <w:rPr>
+          <w:rFonts w:ascii="Arial" w:hAnsi="Arial" w:cs="Arial"/>
+        </w:rPr>
+        <w:t>Le constructeur initialise la hauteur, la largeur et la position de la tour et définit l'état initial de toutes les cellules de la tour sur intact (</w:t>
+      </w:r>
+      <w:proofErr w:type="spellStart"/>
+      <w:r>
+        <w:rPr>
+          <w:rFonts w:ascii="Arial" w:hAnsi="Arial" w:cs="Arial"/>
+        </w:rPr>
+        <w:t>true</w:t>
+      </w:r>
+      <w:proofErr w:type="spellEnd"/>
+      <w:r>
+        <w:rPr>
+          <w:rFonts w:ascii="Arial" w:hAnsi="Arial" w:cs="Arial"/>
+        </w:rPr>
+        <w:t>).</w:t>
+      </w:r>
+    </w:p>
+    <w:p>
+      <w:pPr>
+        <w:pStyle w:val="Corpsdetexte"/>
+        <w:rPr>
+          <w:rFonts w:ascii="Arial" w:hAnsi="Arial" w:cs="Arial"/>
+        </w:rPr>
+      </w:pPr>
+      <w:r>
+        <w:rPr>
+          <w:rFonts w:ascii="Arial" w:hAnsi="Arial" w:cs="Arial"/>
+        </w:rPr>
+        <w:t xml:space="preserve">Affichage de la tour La méthode </w:t>
+      </w:r>
+      <w:proofErr w:type="gramStart"/>
+      <w:r>
+        <w:rPr>
+          <w:rFonts w:ascii="Arial" w:hAnsi="Arial" w:cs="Arial"/>
+        </w:rPr>
+        <w:t>Display(</w:t>
+      </w:r>
+      <w:proofErr w:type="gramEnd"/>
+      <w:r>
+        <w:rPr>
+          <w:rFonts w:ascii="Arial" w:hAnsi="Arial" w:cs="Arial"/>
+        </w:rPr>
+        <w:t xml:space="preserve">) gère le dessin de la tour sur la console. Il utilise </w:t>
+      </w:r>
+      <w:proofErr w:type="spellStart"/>
+      <w:r>
+        <w:rPr>
+          <w:rFonts w:ascii="Arial" w:hAnsi="Arial" w:cs="Arial"/>
+          <w:b/>
+          <w:bCs/>
+        </w:rPr>
+        <w:t>Console.SetCursorPosition</w:t>
+      </w:r>
+      <w:proofErr w:type="spellEnd"/>
+      <w:r>
+        <w:rPr>
+          <w:rFonts w:ascii="Arial" w:hAnsi="Arial" w:cs="Arial"/>
+        </w:rPr>
+        <w:t xml:space="preserve"> pour déplacer le curseur vers la position de départ de la tour, puis parcourt chaque cellule de la tour, en imprimant le caractère WALL_FORM si la cellule est intacte ou un espace si elle est détruite.</w:t>
+      </w:r>
+    </w:p>
+    <w:p>
+      <w:pPr>
+        <w:pStyle w:val="Corpsdetexte"/>
+        <w:rPr>
+          <w:rFonts w:ascii="Arial" w:hAnsi="Arial" w:cs="Arial"/>
+        </w:rPr>
+      </w:pPr>
+    </w:p>
+    <w:p>
+      <w:pPr>
+        <w:pStyle w:val="Corpsdetexte"/>
+        <w:rPr>
+          <w:rFonts w:ascii="Arial" w:hAnsi="Arial" w:cs="Arial"/>
+          <w:b/>
+          <w:bCs/>
+        </w:rPr>
+      </w:pPr>
+      <w:r>
+        <w:rPr>
+          <w:rFonts w:ascii="Arial" w:hAnsi="Arial" w:cs="Arial"/>
+          <w:b/>
+          <w:bCs/>
+        </w:rPr>
+        <w:t>Défis et solutions</w:t>
+      </w:r>
+    </w:p>
+    <w:p>
+      <w:pPr>
+        <w:pStyle w:val="Corpsdetexte"/>
+        <w:rPr>
+          <w:rFonts w:ascii="Arial" w:hAnsi="Arial" w:cs="Arial"/>
+        </w:rPr>
+      </w:pPr>
+      <w:r>
+        <w:rPr>
+          <w:rFonts w:ascii="Arial" w:hAnsi="Arial" w:cs="Arial"/>
+          <w:b/>
+          <w:bCs/>
+        </w:rPr>
+        <w:t>Dessin de la tour</w:t>
+      </w:r>
+      <w:r>
+        <w:rPr>
+          <w:rFonts w:ascii="Arial" w:hAnsi="Arial" w:cs="Arial"/>
+        </w:rPr>
+        <w:t xml:space="preserve"> : l'un des défis lors de l'affichage de la tour était de s'assurer que chaque partie de la tour était correctement placée sur l'écran. Ce problème a été résolu en utilisant </w:t>
+      </w:r>
+      <w:proofErr w:type="spellStart"/>
+      <w:r>
+        <w:rPr>
+          <w:rFonts w:ascii="Arial" w:hAnsi="Arial" w:cs="Arial"/>
+          <w:b/>
+          <w:bCs/>
+        </w:rPr>
+        <w:t>Console.SetCursorPosition</w:t>
+      </w:r>
+      <w:proofErr w:type="spellEnd"/>
+      <w:r>
+        <w:rPr>
+          <w:rFonts w:ascii="Arial" w:hAnsi="Arial" w:cs="Arial"/>
+        </w:rPr>
+        <w:t xml:space="preserve"> pour positionner le curseur et imprimer les caractères correspondants.</w:t>
+      </w:r>
+    </w:p>
+    <w:p>
+      <w:pPr>
+        <w:pStyle w:val="Corpsdetexte"/>
+        <w:rPr>
+          <w:rFonts w:ascii="Arial" w:hAnsi="Arial" w:cs="Arial"/>
+        </w:rPr>
+      </w:pPr>
+      <w:r>
+        <w:rPr>
+          <w:rFonts w:ascii="Arial" w:hAnsi="Arial" w:cs="Arial"/>
+          <w:b/>
+          <w:bCs/>
+        </w:rPr>
+        <w:t>Détection de collision</w:t>
+      </w:r>
+      <w:r>
+        <w:rPr>
+          <w:rFonts w:ascii="Arial" w:hAnsi="Arial" w:cs="Arial"/>
+        </w:rPr>
+        <w:t> : le défi consistait à vérifier si la balle touchait une partie de la tour. Ce problème a été résolu en vérifiant chaque cellule de la tour individuellement pour déterminer si elle était intacte et si la position de la balle se chevauchait.</w:t>
       </w:r>
     </w:p>
     <w:sectPr>
@@ -2960,7 +3781,7 @@
               <w:noProof/>
               <w:szCs w:val="16"/>
             </w:rPr>
-            <w:t>28.02.2025 16:33</w:t>
+            <w:t>10.03.2025 15:32</w:t>
           </w:r>
           <w:r>
             <w:rPr>
@@ -3238,7 +4059,7 @@
         <v:path o:extrusionok="f" gradientshapeok="t" o:connecttype="rect"/>
         <o:lock v:ext="edit" aspectratio="t"/>
       </v:shapetype>
-      <v:shape id="_x0000_i1115" type="#_x0000_t75" style="width:11.7pt;height:11.7pt" o:bullet="t">
+      <v:shape id="_x0000_i1053" type="#_x0000_t75" style="width:11.9pt;height:11.9pt" o:bullet="t">
         <v:imagedata r:id="rId1" o:title="BD10263_"/>
       </v:shape>
     </w:pict>

</xml_diff>